<commit_message>
audio for game BGM
don't touch game scene building( screw up enemy state)(idk how fix)
</commit_message>
<xml_diff>
--- a/16_Junyuan_GameIdeaProposal.docx
+++ b/16_Junyuan_GameIdeaProposal.docx
@@ -5049,6 +5049,11 @@
             <w:r>
               <w:t xml:space="preserve"> </w:t>
             </w:r>
+            <w:proofErr w:type="spellStart"/>
+            <w:r>
+              <w:t>GameBGM</w:t>
+            </w:r>
+            <w:proofErr w:type="spellEnd"/>
           </w:p>
         </w:tc>
         <w:tc>
@@ -5068,6 +5073,9 @@
             </w:pPr>
             <w:r>
               <w:t xml:space="preserve"> </w:t>
+            </w:r>
+            <w:r>
+              <w:t>Game Background music</w:t>
             </w:r>
           </w:p>
         </w:tc>

</xml_diff>